<commit_message>
added main function, and added the newspaper library to the folder
i think we are at the state where we can releace this, and turn it in, but i would test it just to make sure everything is as you want it
</commit_message>
<xml_diff>
--- a/CODE/test.docx
+++ b/CODE/test.docx
@@ -11,12 +11,32 @@
     </w:p>
     <w:p>
       <w:r>
-        <w:t>this is a test</w:t>
-      </w:r>
+        <w:t xml:space="preserve">this </w:t>
+      </w:r>
+      <w:r>
+        <w:t>“</w:t>
+      </w:r>
+      <w:r>
+        <w:t xml:space="preserve">is a </w:t>
+      </w:r>
+      <w:proofErr w:type="spellStart"/>
+      <w:r>
+        <w:t>tes</w:t>
+      </w:r>
+      <w:r>
+        <w:t>”</w:t>
+      </w:r>
+      <w:r>
+        <w:t>t</w:t>
+      </w:r>
+      <w:proofErr w:type="spellEnd"/>
     </w:p>
     <w:p/>
     <w:p/>
     <w:p>
+      <w:r>
+        <w:t>“</w:t>
+      </w:r>
       <w:proofErr w:type="spellStart"/>
       <w:r>
         <w:t>fsdf</w:t>
@@ -40,6 +60,9 @@
       <w:r>
         <w:t>e</w:t>
       </w:r>
+      <w:r>
+        <w:t>”</w:t>
+      </w:r>
     </w:p>
     <w:p>
       <w:r>
@@ -48,50 +71,66 @@
     </w:p>
     <w:p/>
     <w:p>
-      <w:r>
-        <w:t>as</w:t>
-      </w:r>
+      <w:proofErr w:type="spellStart"/>
+      <w:proofErr w:type="gramStart"/>
+      <w:r>
+        <w:t>a</w:t>
+      </w:r>
+      <w:r>
+        <w:t>”</w:t>
+      </w:r>
+      <w:r>
+        <w:t>s</w:t>
+      </w:r>
+      <w:proofErr w:type="spellEnd"/>
+      <w:proofErr w:type="gramEnd"/>
     </w:p>
     <w:p>
       <w:r>
         <w:t>d</w:t>
       </w:r>
-    </w:p>
-    <w:p>
-      <w:r>
-        <w:t>f</w:t>
-      </w:r>
-    </w:p>
-    <w:p>
-      <w:r>
-        <w:t>e</w:t>
-      </w:r>
-    </w:p>
-    <w:p>
-      <w:r>
-        <w:t>w</w:t>
-      </w:r>
-    </w:p>
-    <w:p/>
-    <w:p>
-      <w:proofErr w:type="spellStart"/>
-      <w:r>
-        <w:t>wa</w:t>
-      </w:r>
-      <w:proofErr w:type="spellEnd"/>
-    </w:p>
-    <w:p/>
-    <w:p>
-      <w:r>
-        <w:t>s</w:t>
-      </w:r>
-    </w:p>
-    <w:p>
-      <w:r>
-        <w:t>es</w:t>
+      <w:r>
+        <w:t>”</w:t>
       </w:r>
       <w:bookmarkStart w:id="0" w:name="_GoBack"/>
       <w:bookmarkEnd w:id="0"/>
+      <w:r>
+        <w:t>f</w:t>
+      </w:r>
+    </w:p>
+    <w:p>
+      <w:r>
+        <w:t>f</w:t>
+      </w:r>
+    </w:p>
+    <w:p>
+      <w:r>
+        <w:t>e</w:t>
+      </w:r>
+    </w:p>
+    <w:p>
+      <w:r>
+        <w:t>w</w:t>
+      </w:r>
+    </w:p>
+    <w:p/>
+    <w:p>
+      <w:proofErr w:type="spellStart"/>
+      <w:r>
+        <w:t>wa</w:t>
+      </w:r>
+      <w:proofErr w:type="spellEnd"/>
+    </w:p>
+    <w:p/>
+    <w:p>
+      <w:r>
+        <w:t>s</w:t>
+      </w:r>
+    </w:p>
+    <w:p>
+      <w:r>
+        <w:t>es</w:t>
+      </w:r>
     </w:p>
     <w:sectPr>
       <w:pgSz w:w="12240" w:h="15840"/>

</xml_diff>